<commit_message>
writing in the exam doc
</commit_message>
<xml_diff>
--- a/git.docx
+++ b/git.docx
@@ -5,7 +5,8 @@
     <w:p>
       <w:pPr>
         <w:rPr>
-          <w:rFonts w:cs="Segoe UI Symbol" w:hint="eastAsia"/>
+          <w:rFonts w:cs="Segoe UI Symbol" w:hint="cs"/>
+          <w:rtl/>
           <w:lang w:eastAsia="ja-JP"/>
         </w:rPr>
       </w:pPr>
@@ -69,6 +70,62 @@
           <w:lang w:eastAsia="ja-JP"/>
         </w:rPr>
         <w:t>☺</w:t>
+      </w:r>
+    </w:p>
+    <w:p>
+      <w:pPr>
+        <w:rPr>
+          <w:rFonts w:cs="Segoe UI Symbol" w:hint="cs"/>
+          <w:rtl/>
+          <w:lang w:eastAsia="ja-JP"/>
+        </w:rPr>
+      </w:pPr>
+    </w:p>
+    <w:p>
+      <w:pPr>
+        <w:rPr>
+          <w:rFonts w:cs="Arial" w:hint="cs"/>
+          <w:rtl/>
+          <w:lang w:eastAsia="ja-JP"/>
+        </w:rPr>
+      </w:pPr>
+      <w:r>
+        <w:rPr>
+          <w:rFonts w:cs="Arial" w:hint="cs"/>
+          <w:rtl/>
+          <w:lang w:eastAsia="ja-JP"/>
+        </w:rPr>
+        <w:t>שלום אני ה</w:t>
+      </w:r>
+      <w:r>
+        <w:rPr>
+          <w:rFonts w:cs="Arial"/>
+          <w:lang w:eastAsia="ja-JP"/>
+        </w:rPr>
+        <w:t xml:space="preserve">branch </w:t>
+      </w:r>
+      <w:r>
+        <w:rPr>
+          <w:rFonts w:cs="Arial" w:hint="cs"/>
+          <w:rtl/>
+          <w:lang w:eastAsia="ja-JP"/>
+        </w:rPr>
+        <w:t xml:space="preserve"> ואני מוסיפה משהו ע"מ שכולם יראו ואמזג זאת עם ה </w:t>
+      </w:r>
+      <w:r>
+        <w:rPr>
+          <w:rFonts w:cs="Arial"/>
+          <w:lang w:eastAsia="ja-JP"/>
+        </w:rPr>
+        <w:t xml:space="preserve">master </w:t>
+      </w:r>
+      <w:r>
+        <w:rPr>
+          <w:rFonts w:cs="Arial" w:hint="cs"/>
+          <w:rtl/>
+          <w:lang w:eastAsia="ja-JP"/>
+        </w:rPr>
+        <w:t>!!!!!!!!!!!!</w:t>
       </w:r>
       <w:bookmarkStart w:id="0" w:name="_GoBack"/>
       <w:bookmarkEnd w:id="0"/>

</xml_diff>